<commit_message>
Se puede generar un nuevo contrato, pero solo para Ventura Kids, agregué unas clases a General Tools, para la obtención de nombres de números y nombres del mes.
</commit_message>
<xml_diff>
--- a/Jerry/App_Data/CONTRATO.VENTURA.KIDs.NEW.docx
+++ b/Jerry/App_Data/CONTRATO.VENTURA.KIDs.NEW.docx
@@ -30,7 +30,7 @@
           <w:sz w:val="28"/>
           <w:szCs w:val="28"/>
         </w:rPr>
-        <w:t xml:space="preserve">ESTAS INFANTILES  </w:t>
+        <w:t xml:space="preserve">ESTAS </w:t>
       </w:r>
       <w:r>
         <w:rPr>
@@ -38,7 +38,15 @@
           <w:sz w:val="28"/>
           <w:szCs w:val="28"/>
         </w:rPr>
-        <w:t>VENTURA KID</w:t>
+        <w:t>INFANTILES VENTURA</w:t>
+      </w:r>
+      <w:r>
+        <w:rPr>
+          <w:b/>
+          <w:sz w:val="28"/>
+          <w:szCs w:val="28"/>
+        </w:rPr>
+        <w:t xml:space="preserve"> KID</w:t>
       </w:r>
       <w:r>
         <w:rPr>
@@ -63,7 +71,13 @@
         <w:t xml:space="preserve">, SALÓN </w:t>
       </w:r>
       <w:r>
-        <w:t>UBICADO EN  SILVESTRE REVUEL</w:t>
+        <w:t xml:space="preserve">UBICADO </w:t>
+      </w:r>
+      <w:r>
+        <w:t>EN SILVESTRE</w:t>
+      </w:r>
+      <w:r>
+        <w:t xml:space="preserve"> REVUEL</w:t>
       </w:r>
       <w:r>
         <w:t>TAS #262 COLONIA CENTRO C.P 83550 EN PUERTO PEÑASCO, SONORA. MEXICO.TEL 638</w:t>
@@ -176,80 +190,36 @@
       <w:r>
         <w:rPr>
           <w:b/>
-          <w:highlight w:val="cyan"/>
           <w:u w:val="single"/>
         </w:rPr>
-        <w:t>D</w:t>
-      </w:r>
-      <w:r>
-        <w:rPr>
-          <w:b/>
-          <w:highlight w:val="cyan"/>
+        <w:t>&lt;DIA&gt;</w:t>
+      </w:r>
+      <w:r>
+        <w:rPr>
+          <w:b/>
           <w:u w:val="single"/>
         </w:rPr>
-        <w:t>IA</w:t>
-      </w:r>
-      <w:r>
-        <w:rPr>
-          <w:b/>
-          <w:highlight w:val="cyan"/>
+        <w:t xml:space="preserve"> DE </w:t>
+      </w:r>
+      <w:r>
+        <w:rPr>
+          <w:b/>
           <w:u w:val="single"/>
         </w:rPr>
-        <w:t xml:space="preserve"> </w:t>
-      </w:r>
-      <w:r>
-        <w:rPr>
-          <w:b/>
-          <w:highlight w:val="cyan"/>
+        <w:t>&lt;MES&gt;</w:t>
+      </w:r>
+      <w:r>
+        <w:rPr>
+          <w:b/>
           <w:u w:val="single"/>
         </w:rPr>
-        <w:t>&lt;DIA&gt;</w:t>
-      </w:r>
-      <w:r>
-        <w:rPr>
-          <w:b/>
-          <w:highlight w:val="cyan"/>
+        <w:t xml:space="preserve"> DEL </w:t>
+      </w:r>
+      <w:r>
+        <w:rPr>
+          <w:b/>
           <w:u w:val="single"/>
         </w:rPr>
-        <w:t xml:space="preserve"> DEL MES</w:t>
-      </w:r>
-      <w:r>
-        <w:rPr>
-          <w:b/>
-          <w:highlight w:val="cyan"/>
-          <w:u w:val="single"/>
-        </w:rPr>
-        <w:t xml:space="preserve"> </w:t>
-      </w:r>
-      <w:r>
-        <w:rPr>
-          <w:b/>
-          <w:highlight w:val="cyan"/>
-          <w:u w:val="single"/>
-        </w:rPr>
-        <w:t>&lt;MES&gt;</w:t>
-      </w:r>
-      <w:r>
-        <w:rPr>
-          <w:b/>
-          <w:highlight w:val="cyan"/>
-          <w:u w:val="single"/>
-        </w:rPr>
-        <w:t xml:space="preserve"> DEL AÑO</w:t>
-      </w:r>
-      <w:r>
-        <w:rPr>
-          <w:b/>
-          <w:highlight w:val="cyan"/>
-          <w:u w:val="single"/>
-        </w:rPr>
-        <w:t xml:space="preserve"> </w:t>
-      </w:r>
-      <w:r>
-        <w:rPr>
-          <w:b/>
-          <w:u w:val="single"/>
-        </w:rPr>
         <w:t>&lt;AÑO&gt;</w:t>
       </w:r>
       <w:r>
@@ -271,7 +241,10 @@
         <w:t>&lt;HORA_INICIO&gt;</w:t>
       </w:r>
       <w:r>
-        <w:t xml:space="preserve"> hrs. y co</w:t>
+        <w:t xml:space="preserve"> horas</w:t>
+      </w:r>
+      <w:r>
+        <w:t xml:space="preserve"> y co</w:t>
       </w:r>
       <w:r>
         <w:t>ncluirá a las</w:t>
@@ -282,37 +255,38 @@
       <w:r>
         <w:rPr>
           <w:b/>
-          <w:highlight w:val="cyan"/>
-        </w:rPr>
-        <w:t>&lt;HORA_FIN&gt;</w:t>
-      </w:r>
-      <w:r>
-        <w:rPr>
-          <w:b/>
-          <w:highlight w:val="cyan"/>
-        </w:rPr>
-        <w:t>.</w:t>
-      </w:r>
-      <w:r>
-        <w:t xml:space="preserve"> </w:t>
-      </w:r>
-      <w:r>
-        <w:t xml:space="preserve"> </w:t>
-      </w:r>
-      <w:r>
-        <w:t xml:space="preserve">hrs. </w:t>
-      </w:r>
-      <w:r>
-        <w:t xml:space="preserve">Del mismo día. </w:t>
-      </w:r>
-      <w:r>
-        <w:t>Nú</w:t>
-      </w:r>
-      <w:r>
-        <w:t xml:space="preserve">mero </w:t>
-      </w:r>
-      <w:r>
-        <w:t xml:space="preserve"> de invi</w:t>
+        </w:rPr>
+        <w:t>&lt;HORA_FIN</w:t>
+      </w:r>
+      <w:r>
+        <w:rPr>
+          <w:b/>
+        </w:rPr>
+        <w:t>&gt;</w:t>
+      </w:r>
+      <w:r>
+        <w:rPr>
+          <w:b/>
+        </w:rPr>
+        <w:t xml:space="preserve"> </w:t>
+      </w:r>
+      <w:r>
+        <w:t>horas</w:t>
+      </w:r>
+      <w:r>
+        <w:t xml:space="preserve"> </w:t>
+      </w:r>
+      <w:r>
+        <w:t>d</w:t>
+      </w:r>
+      <w:r>
+        <w:t xml:space="preserve">el mismo día. </w:t>
+      </w:r>
+      <w:r>
+        <w:t>Número de</w:t>
+      </w:r>
+      <w:r>
+        <w:t xml:space="preserve"> invi</w:t>
       </w:r>
       <w:r>
         <w:t>tados</w:t>
@@ -344,16 +318,11 @@
         </w:rPr>
         <w:t xml:space="preserve">Precio Total pactado: </w:t>
       </w:r>
-      <w:r>
-        <w:rPr>
-          <w:b/>
-        </w:rPr>
-        <w:t xml:space="preserve">      </w:t>
-      </w:r>
-      <w:r>
-        <w:rPr>
-          <w:b/>
-          <w:highlight w:val="cyan"/>
+      <w:bookmarkStart w:id="0" w:name="_GoBack"/>
+      <w:bookmarkEnd w:id="0"/>
+      <w:r>
+        <w:rPr>
+          <w:b/>
         </w:rPr>
         <w:t>$</w:t>
       </w:r>
@@ -361,7 +330,7 @@
         <w:rPr>
           <w:b/>
         </w:rPr>
-        <w:t>&lt;COSTO&gt;&lt;LETRA_TOTAL&gt;</w:t>
+        <w:t>&lt;COSTO&gt;</w:t>
       </w:r>
       <w:r>
         <w:rPr>
@@ -372,15 +341,14 @@
       <w:r>
         <w:rPr>
           <w:b/>
-          <w:highlight w:val="cyan"/>
-        </w:rPr>
-        <w:t>Cinco mil</w:t>
-      </w:r>
-      <w:r>
-        <w:rPr>
-          <w:b/>
-        </w:rPr>
-        <w:t xml:space="preserve"> pesos 00/100m.n.)</w:t>
+        </w:rPr>
+        <w:t>&lt;LETRA_TOTAL&gt;</w:t>
+      </w:r>
+      <w:r>
+        <w:rPr>
+          <w:b/>
+        </w:rPr>
+        <w:t>m.n.)</w:t>
       </w:r>
     </w:p>
     <w:p>
@@ -394,14 +362,13 @@
         <w:rPr>
           <w:b/>
         </w:rPr>
-        <w:t xml:space="preserve">Pagando como anticipo: </w:t>
-      </w:r>
-      <w:r>
-        <w:rPr>
-          <w:b/>
-          <w:highlight w:val="cyan"/>
-        </w:rPr>
-        <w:t>$</w:t>
+        <w:t>Pagando como anticipo</w:t>
+      </w:r>
+      <w:r>
+        <w:rPr>
+          <w:b/>
+        </w:rPr>
+        <w:t>: $</w:t>
       </w:r>
       <w:r>
         <w:rPr>
@@ -427,12 +394,17 @@
         <w:rPr>
           <w:b/>
         </w:rPr>
-        <w:t xml:space="preserve">Resta liquidar:                   </w:t>
-      </w:r>
-      <w:r>
-        <w:rPr>
-          <w:b/>
-          <w:highlight w:val="cyan"/>
+        <w:t>Re</w:t>
+      </w:r>
+      <w:r>
+        <w:rPr>
+          <w:b/>
+        </w:rPr>
+        <w:t xml:space="preserve">sta liquidar: </w:t>
+      </w:r>
+      <w:r>
+        <w:rPr>
+          <w:b/>
         </w:rPr>
         <w:t>$</w:t>
       </w:r>
@@ -440,48 +412,31 @@
         <w:rPr>
           <w:b/>
         </w:rPr>
-        <w:t>&lt;DEBE&gt;&lt;LETRA_DEUDA&gt;</w:t>
-      </w:r>
-      <w:r>
-        <w:rPr>
-          <w:b/>
-        </w:rPr>
-        <w:t xml:space="preserve"> </w:t>
-      </w:r>
-      <w:r>
-        <w:rPr>
-          <w:b/>
-        </w:rPr>
-        <w:t xml:space="preserve">(Son </w:t>
-      </w:r>
-      <w:r>
-        <w:rPr>
-          <w:b/>
-          <w:highlight w:val="cyan"/>
-        </w:rPr>
-        <w:t>Dos</w:t>
-      </w:r>
-      <w:r>
-        <w:rPr>
-          <w:b/>
-          <w:highlight w:val="cyan"/>
-        </w:rPr>
-        <w:t xml:space="preserve"> </w:t>
-      </w:r>
-      <w:bookmarkStart w:id="0" w:name="_GoBack"/>
-      <w:bookmarkEnd w:id="0"/>
-      <w:r>
-        <w:rPr>
-          <w:b/>
-          <w:highlight w:val="cyan"/>
-        </w:rPr>
-        <w:t>mil Quinientos</w:t>
-      </w:r>
-      <w:r>
-        <w:rPr>
-          <w:b/>
-        </w:rPr>
-        <w:t xml:space="preserve"> Pesos 00/100 m.n.)</w:t>
+        <w:t>&lt;</w:t>
+      </w:r>
+      <w:r>
+        <w:rPr>
+          <w:b/>
+        </w:rPr>
+        <w:t>DEBE</w:t>
+      </w:r>
+      <w:r>
+        <w:rPr>
+          <w:b/>
+        </w:rPr>
+        <w:t>&gt; (Son &lt;LETRA_DEUDA&gt;m.n.)</w:t>
+      </w:r>
+      <w:r>
+        <w:rPr>
+          <w:b/>
+        </w:rPr>
+        <w:t xml:space="preserve"> </w:t>
+      </w:r>
+      <w:r>
+        <w:rPr>
+          <w:b/>
+        </w:rPr>
+        <w:t xml:space="preserve"> </w:t>
       </w:r>
     </w:p>
     <w:p>
@@ -531,7 +486,21 @@
           <w:sz w:val="20"/>
           <w:szCs w:val="20"/>
         </w:rPr>
-        <w:t>NDICIONES. PRIMERA.- En e</w:t>
+        <w:t xml:space="preserve">NDICIONES. </w:t>
+      </w:r>
+      <w:r>
+        <w:rPr>
+          <w:sz w:val="20"/>
+          <w:szCs w:val="20"/>
+        </w:rPr>
+        <w:t>PRIMERA. -</w:t>
+      </w:r>
+      <w:r>
+        <w:rPr>
+          <w:sz w:val="20"/>
+          <w:szCs w:val="20"/>
+        </w:rPr>
+        <w:t xml:space="preserve"> En e</w:t>
       </w:r>
       <w:r>
         <w:rPr>
@@ -552,7 +521,21 @@
           <w:sz w:val="20"/>
           <w:szCs w:val="20"/>
         </w:rPr>
-        <w:t>se contrato deberán estar</w:t>
+        <w:t xml:space="preserve">se </w:t>
+      </w:r>
+      <w:r>
+        <w:rPr>
+          <w:sz w:val="20"/>
+          <w:szCs w:val="20"/>
+        </w:rPr>
+        <w:t>contrató</w:t>
+      </w:r>
+      <w:r>
+        <w:rPr>
+          <w:sz w:val="20"/>
+          <w:szCs w:val="20"/>
+        </w:rPr>
+        <w:t xml:space="preserve"> deberán estar</w:t>
       </w:r>
       <w:r>
         <w:rPr>
@@ -587,14 +570,70 @@
           <w:sz w:val="20"/>
           <w:szCs w:val="20"/>
         </w:rPr>
-        <w:t xml:space="preserve"> SEGUNDA.- El importe del salón se deberá cubrir el 50% al contratar y el 50% siete días naturales antes del evento. TERCERA.- Cualquier desperfecto ocasionado al inmueble será pagado por el</w:t>
-      </w:r>
-      <w:r>
-        <w:rPr>
-          <w:sz w:val="20"/>
-          <w:szCs w:val="20"/>
-        </w:rPr>
-        <w:t xml:space="preserve"> contratante,  se firmará un pagare previo al evento por $2,000.00 (dos mil pesos m.n) como responsiva</w:t>
+        <w:t xml:space="preserve"> </w:t>
+      </w:r>
+      <w:r>
+        <w:rPr>
+          <w:sz w:val="20"/>
+          <w:szCs w:val="20"/>
+        </w:rPr>
+        <w:t>SEGUNDA. -</w:t>
+      </w:r>
+      <w:r>
+        <w:rPr>
+          <w:sz w:val="20"/>
+          <w:szCs w:val="20"/>
+        </w:rPr>
+        <w:t xml:space="preserve"> El importe del salón se deberá cubrir el 50% al contratar y el 50% siete días naturales antes del evento. </w:t>
+      </w:r>
+      <w:r>
+        <w:rPr>
+          <w:sz w:val="20"/>
+          <w:szCs w:val="20"/>
+        </w:rPr>
+        <w:t>TERCERA. -</w:t>
+      </w:r>
+      <w:r>
+        <w:rPr>
+          <w:sz w:val="20"/>
+          <w:szCs w:val="20"/>
+        </w:rPr>
+        <w:t xml:space="preserve"> Cualquier desperfecto ocasionado al inmueble será pagado por el</w:t>
+      </w:r>
+      <w:r>
+        <w:rPr>
+          <w:sz w:val="20"/>
+          <w:szCs w:val="20"/>
+        </w:rPr>
+        <w:t xml:space="preserve"> </w:t>
+      </w:r>
+      <w:r>
+        <w:rPr>
+          <w:sz w:val="20"/>
+          <w:szCs w:val="20"/>
+        </w:rPr>
+        <w:t>contratante, se</w:t>
+      </w:r>
+      <w:r>
+        <w:rPr>
+          <w:sz w:val="20"/>
+          <w:szCs w:val="20"/>
+        </w:rPr>
+        <w:t xml:space="preserve"> firmará un pagare previo al evento por $2,000.00 (dos mil pesos m.n</w:t>
+      </w:r>
+      <w:r>
+        <w:rPr>
+          <w:sz w:val="20"/>
+          <w:szCs w:val="20"/>
+        </w:rPr>
+        <w:t>.</w:t>
+      </w:r>
+      <w:r>
+        <w:rPr>
+          <w:sz w:val="20"/>
+          <w:szCs w:val="20"/>
+        </w:rPr>
+        <w:t>) como responsiva</w:t>
       </w:r>
       <w:r>
         <w:rPr>
@@ -643,7 +682,14 @@
           <w:sz w:val="20"/>
           <w:szCs w:val="20"/>
         </w:rPr>
-        <w:t xml:space="preserve">CUARTA.- El evento tendrá una duración de </w:t>
+        <w:t>CUARTA. -</w:t>
+      </w:r>
+      <w:r>
+        <w:rPr>
+          <w:sz w:val="20"/>
+          <w:szCs w:val="20"/>
+        </w:rPr>
+        <w:t xml:space="preserve"> El evento tendrá una duración de </w:t>
       </w:r>
       <w:r>
         <w:rPr>
@@ -720,28 +766,98 @@
           <w:sz w:val="20"/>
           <w:szCs w:val="20"/>
         </w:rPr>
-        <w:t>. QUINTA.- En caso de requerir contratar horas extras, dependerá del ambiente en el que se desarrolle el evento, y tendrá un costo de $1000.00 (Mil pesos 00/100 mn) por hora y siempre y cuando esté disponible, como máximo podrá contratar 2 horas sin exceder el horario límite de las 21:00 horas. SEXTA.- No está permitida la introducción ni el consumo de bebidas alcohólicas</w:t>
-      </w:r>
-      <w:r>
-        <w:rPr>
-          <w:sz w:val="20"/>
-          <w:szCs w:val="20"/>
-        </w:rPr>
-        <w:t xml:space="preserve">  solo que se pacte en el contrato</w:t>
-      </w:r>
-      <w:r>
-        <w:rPr>
-          <w:sz w:val="20"/>
-          <w:szCs w:val="20"/>
-        </w:rPr>
-        <w:t>. SÉPTIMA</w:t>
-      </w:r>
-      <w:r>
-        <w:rPr>
-          <w:sz w:val="20"/>
-          <w:szCs w:val="20"/>
-        </w:rPr>
-        <w:t xml:space="preserve">.- </w:t>
+        <w:t xml:space="preserve">. </w:t>
+      </w:r>
+      <w:r>
+        <w:rPr>
+          <w:sz w:val="20"/>
+          <w:szCs w:val="20"/>
+        </w:rPr>
+        <w:t>QUINTA. -</w:t>
+      </w:r>
+      <w:r>
+        <w:rPr>
+          <w:sz w:val="20"/>
+          <w:szCs w:val="20"/>
+        </w:rPr>
+        <w:t xml:space="preserve"> En caso de requerir contratar horas extras, dependerá del ambiente en el que se desarrolle el evento, y tendrá un costo de $1000.00 (Mil pesos 00/100 m</w:t>
+      </w:r>
+      <w:r>
+        <w:rPr>
+          <w:sz w:val="20"/>
+          <w:szCs w:val="20"/>
+        </w:rPr>
+        <w:t>.</w:t>
+      </w:r>
+      <w:r>
+        <w:rPr>
+          <w:sz w:val="20"/>
+          <w:szCs w:val="20"/>
+        </w:rPr>
+        <w:t>n</w:t>
+      </w:r>
+      <w:r>
+        <w:rPr>
+          <w:sz w:val="20"/>
+          <w:szCs w:val="20"/>
+        </w:rPr>
+        <w:t>.</w:t>
+      </w:r>
+      <w:r>
+        <w:rPr>
+          <w:sz w:val="20"/>
+          <w:szCs w:val="20"/>
+        </w:rPr>
+        <w:t xml:space="preserve">) por hora y siempre y cuando esté disponible, como máximo podrá contratar 2 horas sin exceder el horario límite de las 21:00 horas. </w:t>
+      </w:r>
+      <w:r>
+        <w:rPr>
+          <w:sz w:val="20"/>
+          <w:szCs w:val="20"/>
+        </w:rPr>
+        <w:t>SEXTA. -</w:t>
+      </w:r>
+      <w:r>
+        <w:rPr>
+          <w:sz w:val="20"/>
+          <w:szCs w:val="20"/>
+        </w:rPr>
+        <w:t xml:space="preserve"> No está permitida la introducción ni el consumo de bebidas </w:t>
+      </w:r>
+      <w:r>
+        <w:rPr>
+          <w:sz w:val="20"/>
+          <w:szCs w:val="20"/>
+        </w:rPr>
+        <w:t>alcohólicas solo</w:t>
+      </w:r>
+      <w:r>
+        <w:rPr>
+          <w:sz w:val="20"/>
+          <w:szCs w:val="20"/>
+        </w:rPr>
+        <w:t xml:space="preserve"> que se pacte en el contrato</w:t>
+      </w:r>
+      <w:r>
+        <w:rPr>
+          <w:sz w:val="20"/>
+          <w:szCs w:val="20"/>
+        </w:rPr>
+        <w:t xml:space="preserve">. </w:t>
+      </w:r>
+      <w:r>
+        <w:rPr>
+          <w:sz w:val="20"/>
+          <w:szCs w:val="20"/>
+        </w:rPr>
+        <w:t>SÉPTIMA. -</w:t>
+      </w:r>
+      <w:r>
+        <w:rPr>
+          <w:sz w:val="20"/>
+          <w:szCs w:val="20"/>
+        </w:rPr>
+        <w:t xml:space="preserve"> </w:t>
       </w:r>
       <w:r>
         <w:rPr>
@@ -755,7 +871,35 @@
           <w:sz w:val="20"/>
           <w:szCs w:val="20"/>
         </w:rPr>
-        <w:t xml:space="preserve">. OCTAVA.- El costo pagado por los servicios del salón, incluye el uso de los juegos. NOVENA.- </w:t>
+        <w:t xml:space="preserve">. </w:t>
+      </w:r>
+      <w:r>
+        <w:rPr>
+          <w:sz w:val="20"/>
+          <w:szCs w:val="20"/>
+        </w:rPr>
+        <w:t>OCTAVA. -</w:t>
+      </w:r>
+      <w:r>
+        <w:rPr>
+          <w:sz w:val="20"/>
+          <w:szCs w:val="20"/>
+        </w:rPr>
+        <w:t xml:space="preserve"> El costo pagado por los servicios del salón, incluye el uso de los juegos. </w:t>
+      </w:r>
+      <w:r>
+        <w:rPr>
+          <w:sz w:val="20"/>
+          <w:szCs w:val="20"/>
+        </w:rPr>
+        <w:t>NOVENA. -</w:t>
+      </w:r>
+      <w:r>
+        <w:rPr>
+          <w:sz w:val="20"/>
+          <w:szCs w:val="20"/>
+        </w:rPr>
+        <w:t xml:space="preserve"> </w:t>
       </w:r>
       <w:r>
         <w:rPr>
@@ -769,28 +913,70 @@
           <w:sz w:val="20"/>
           <w:szCs w:val="20"/>
         </w:rPr>
-        <w:t>DECIMA.- El contratante podrá llegar y hacer uso del s</w:t>
-      </w:r>
-      <w:r>
-        <w:rPr>
-          <w:sz w:val="20"/>
-          <w:szCs w:val="20"/>
-        </w:rPr>
-        <w:t xml:space="preserve">alón A LA HORA PACTADA </w:t>
-      </w:r>
-      <w:r>
-        <w:rPr>
-          <w:sz w:val="20"/>
-          <w:szCs w:val="20"/>
-        </w:rPr>
-        <w:t xml:space="preserve"> y deberá  entregarlo  a la hora pactada</w:t>
-      </w:r>
-      <w:r>
-        <w:rPr>
-          <w:sz w:val="20"/>
-          <w:szCs w:val="20"/>
-        </w:rPr>
-        <w:t xml:space="preserve">. DECIMO PRIMERA.- </w:t>
+        <w:t>DECIMA. -</w:t>
+      </w:r>
+      <w:r>
+        <w:rPr>
+          <w:sz w:val="20"/>
+          <w:szCs w:val="20"/>
+        </w:rPr>
+        <w:t xml:space="preserve"> El contratante podrá llegar y hacer uso del s</w:t>
+      </w:r>
+      <w:r>
+        <w:rPr>
+          <w:sz w:val="20"/>
+          <w:szCs w:val="20"/>
+        </w:rPr>
+        <w:t xml:space="preserve">alón A LA HORA </w:t>
+      </w:r>
+      <w:r>
+        <w:rPr>
+          <w:sz w:val="20"/>
+          <w:szCs w:val="20"/>
+        </w:rPr>
+        <w:t>PACTADA y</w:t>
+      </w:r>
+      <w:r>
+        <w:rPr>
+          <w:sz w:val="20"/>
+          <w:szCs w:val="20"/>
+        </w:rPr>
+        <w:t xml:space="preserve"> </w:t>
+      </w:r>
+      <w:r>
+        <w:rPr>
+          <w:sz w:val="20"/>
+          <w:szCs w:val="20"/>
+        </w:rPr>
+        <w:t>deberá entregarlo a</w:t>
+      </w:r>
+      <w:r>
+        <w:rPr>
+          <w:sz w:val="20"/>
+          <w:szCs w:val="20"/>
+        </w:rPr>
+        <w:t xml:space="preserve"> la hora pactada</w:t>
+      </w:r>
+      <w:r>
+        <w:rPr>
+          <w:sz w:val="20"/>
+          <w:szCs w:val="20"/>
+        </w:rPr>
+        <w:t xml:space="preserve">. DECIMO </w:t>
+      </w:r>
+      <w:r>
+        <w:rPr>
+          <w:sz w:val="20"/>
+          <w:szCs w:val="20"/>
+        </w:rPr>
+        <w:t>PRIMERA. -</w:t>
+      </w:r>
+      <w:r>
+        <w:rPr>
+          <w:sz w:val="20"/>
+          <w:szCs w:val="20"/>
+        </w:rPr>
+        <w:t xml:space="preserve"> </w:t>
       </w:r>
       <w:r>
         <w:rPr>
@@ -825,49 +1011,189 @@
           <w:sz w:val="20"/>
           <w:szCs w:val="20"/>
         </w:rPr>
-        <w:t xml:space="preserve">. DECIMO SEGUNDA.-No se permite el uso de </w:t>
-      </w:r>
-      <w:r>
-        <w:rPr>
-          <w:sz w:val="20"/>
-          <w:szCs w:val="20"/>
-        </w:rPr>
-        <w:t xml:space="preserve">espumas, confetti, serpentinas o </w:t>
-      </w:r>
-      <w:r>
-        <w:rPr>
-          <w:sz w:val="20"/>
-          <w:szCs w:val="20"/>
-        </w:rPr>
-        <w:t xml:space="preserve"> juegos pirotécnicos. DECIMO TERCERA.- Se deberán respetar las normas de seguridad de cada juego y los señalamientos del interior </w:t>
-      </w:r>
-      <w:r>
-        <w:rPr>
-          <w:sz w:val="20"/>
-          <w:szCs w:val="20"/>
-        </w:rPr>
-        <w:t>del salón. DECIMO CUARTA.- Sera responsabilidad del contratante el cuidado y custodia de los menores y/o invitados</w:t>
-      </w:r>
-      <w:r>
-        <w:rPr>
-          <w:sz w:val="20"/>
-          <w:szCs w:val="20"/>
-        </w:rPr>
-        <w:t>. DECIMO QUINTA.- En el caso de que el contratante cancelara los servicios del salón, NO SE DEVOLVERÁ el anticipo. DECIMO SE</w:t>
-      </w:r>
-      <w:r>
-        <w:rPr>
-          <w:sz w:val="20"/>
-          <w:szCs w:val="20"/>
-        </w:rPr>
-        <w:t xml:space="preserve">XTA.- </w:t>
-      </w:r>
-      <w:r>
-        <w:rPr>
-          <w:sz w:val="20"/>
-          <w:szCs w:val="20"/>
-        </w:rPr>
-        <w:t xml:space="preserve"> Si se sobrepasa el  número de invitados pactado en el contrato, el contratan  deberá cubrir la diferencia por persona extra, al precio que se haya pactad</w:t>
+        <w:t xml:space="preserve">. DECIMO </w:t>
+      </w:r>
+      <w:r>
+        <w:rPr>
+          <w:sz w:val="20"/>
+          <w:szCs w:val="20"/>
+        </w:rPr>
+        <w:t>SEGUNDA. -</w:t>
+      </w:r>
+      <w:r>
+        <w:rPr>
+          <w:sz w:val="20"/>
+          <w:szCs w:val="20"/>
+        </w:rPr>
+        <w:t xml:space="preserve">No se permite el uso de </w:t>
+      </w:r>
+      <w:r>
+        <w:rPr>
+          <w:sz w:val="20"/>
+          <w:szCs w:val="20"/>
+        </w:rPr>
+        <w:t xml:space="preserve">espumas, </w:t>
+      </w:r>
+      <w:r>
+        <w:rPr>
+          <w:sz w:val="20"/>
+          <w:szCs w:val="20"/>
+        </w:rPr>
+        <w:t>confeti</w:t>
+      </w:r>
+      <w:r>
+        <w:rPr>
+          <w:sz w:val="20"/>
+          <w:szCs w:val="20"/>
+        </w:rPr>
+        <w:t xml:space="preserve">, serpentinas </w:t>
+      </w:r>
+      <w:r>
+        <w:rPr>
+          <w:sz w:val="20"/>
+          <w:szCs w:val="20"/>
+        </w:rPr>
+        <w:t>o juegos</w:t>
+      </w:r>
+      <w:r>
+        <w:rPr>
+          <w:sz w:val="20"/>
+          <w:szCs w:val="20"/>
+        </w:rPr>
+        <w:t xml:space="preserve"> pirotécnicos. DECIMO </w:t>
+      </w:r>
+      <w:r>
+        <w:rPr>
+          <w:sz w:val="20"/>
+          <w:szCs w:val="20"/>
+        </w:rPr>
+        <w:t>TERCERA. -</w:t>
+      </w:r>
+      <w:r>
+        <w:rPr>
+          <w:sz w:val="20"/>
+          <w:szCs w:val="20"/>
+        </w:rPr>
+        <w:t xml:space="preserve"> Se deberán respetar las normas de seguridad de cada juego y los señalamientos del interior </w:t>
+      </w:r>
+      <w:r>
+        <w:rPr>
+          <w:sz w:val="20"/>
+          <w:szCs w:val="20"/>
+        </w:rPr>
+        <w:t xml:space="preserve">del salón. DECIMO </w:t>
+      </w:r>
+      <w:r>
+        <w:rPr>
+          <w:sz w:val="20"/>
+          <w:szCs w:val="20"/>
+        </w:rPr>
+        <w:t>CUARTA. -</w:t>
+      </w:r>
+      <w:r>
+        <w:rPr>
+          <w:sz w:val="20"/>
+          <w:szCs w:val="20"/>
+        </w:rPr>
+        <w:t xml:space="preserve"> Sera responsabilidad del contratante el cuidado y custodia de los menores y/o invitados</w:t>
+      </w:r>
+      <w:r>
+        <w:rPr>
+          <w:sz w:val="20"/>
+          <w:szCs w:val="20"/>
+        </w:rPr>
+        <w:t xml:space="preserve">. DECIMO </w:t>
+      </w:r>
+      <w:r>
+        <w:rPr>
+          <w:sz w:val="20"/>
+          <w:szCs w:val="20"/>
+        </w:rPr>
+        <w:t>QUINTA. -</w:t>
+      </w:r>
+      <w:r>
+        <w:rPr>
+          <w:sz w:val="20"/>
+          <w:szCs w:val="20"/>
+        </w:rPr>
+        <w:t xml:space="preserve"> En el caso de que el contratante </w:t>
+      </w:r>
+      <w:r>
+        <w:rPr>
+          <w:sz w:val="20"/>
+          <w:szCs w:val="20"/>
+        </w:rPr>
+        <w:t>cancelara</w:t>
+      </w:r>
+      <w:r>
+        <w:rPr>
+          <w:sz w:val="20"/>
+          <w:szCs w:val="20"/>
+        </w:rPr>
+        <w:t xml:space="preserve"> los servicios del salón, NO SE DEVOLVERÁ el anticipo. DECIMO </w:t>
+      </w:r>
+      <w:r>
+        <w:rPr>
+          <w:sz w:val="20"/>
+          <w:szCs w:val="20"/>
+        </w:rPr>
+        <w:t>SEXTA. -</w:t>
+      </w:r>
+      <w:r>
+        <w:rPr>
+          <w:sz w:val="20"/>
+          <w:szCs w:val="20"/>
+        </w:rPr>
+        <w:t xml:space="preserve"> </w:t>
+      </w:r>
+      <w:r>
+        <w:rPr>
+          <w:sz w:val="20"/>
+          <w:szCs w:val="20"/>
+        </w:rPr>
+        <w:t xml:space="preserve"> Si se sobrepasa </w:t>
+      </w:r>
+      <w:r>
+        <w:rPr>
+          <w:sz w:val="20"/>
+          <w:szCs w:val="20"/>
+        </w:rPr>
+        <w:t>el número</w:t>
+      </w:r>
+      <w:r>
+        <w:rPr>
+          <w:sz w:val="20"/>
+          <w:szCs w:val="20"/>
+        </w:rPr>
+        <w:t xml:space="preserve"> de invitados pactado en el contrato, el </w:t>
+      </w:r>
+      <w:r>
+        <w:rPr>
+          <w:sz w:val="20"/>
+          <w:szCs w:val="20"/>
+        </w:rPr>
+        <w:t>contratan</w:t>
+      </w:r>
+      <w:r>
+        <w:rPr>
+          <w:sz w:val="20"/>
+          <w:szCs w:val="20"/>
+        </w:rPr>
+        <w:t>te</w:t>
+      </w:r>
+      <w:r>
+        <w:rPr>
+          <w:sz w:val="20"/>
+          <w:szCs w:val="20"/>
+        </w:rPr>
+        <w:t xml:space="preserve"> deberá</w:t>
+      </w:r>
+      <w:r>
+        <w:rPr>
+          <w:sz w:val="20"/>
+          <w:szCs w:val="20"/>
+        </w:rPr>
+        <w:t xml:space="preserve"> cubrir la diferencia por persona extra, al precio que se haya pactad</w:t>
       </w:r>
       <w:r>
         <w:rPr>

</xml_diff>

<commit_message>
Ya funcionan bien los contratos que se pueden generar desde una reservación, modifiqué el modelo de reservación, para que tenga el dato de capacidad de personas por evento, como lo solicitaban los contratos.
</commit_message>
<xml_diff>
--- a/Jerry/App_Data/CONTRATO.VENTURA.KIDs.NEW.docx
+++ b/Jerry/App_Data/CONTRATO.VENTURA.KIDs.NEW.docx
@@ -280,7 +280,13 @@
         <w:t>d</w:t>
       </w:r>
       <w:r>
-        <w:t xml:space="preserve">el mismo día. </w:t>
+        <w:t xml:space="preserve">el </w:t>
+      </w:r>
+      <w:r>
+        <w:t>&lt;CONCLUYE&gt;</w:t>
+      </w:r>
+      <w:r>
+        <w:t xml:space="preserve">. </w:t>
       </w:r>
       <w:r>
         <w:t>Número de</w:t>
@@ -294,16 +300,17 @@
       <w:r>
         <w:t xml:space="preserve"> </w:t>
       </w:r>
-      <w:r>
-        <w:rPr>
-          <w:b/>
-          <w:highlight w:val="cyan"/>
-        </w:rPr>
-        <w:t>50</w:t>
+      <w:bookmarkStart w:id="0" w:name="_GoBack"/>
+      <w:r>
+        <w:rPr>
+          <w:b/>
+        </w:rPr>
+        <w:t>&lt;INVITADOS&gt;</w:t>
       </w:r>
       <w:r>
         <w:t xml:space="preserve">.  </w:t>
       </w:r>
+      <w:bookmarkEnd w:id="0"/>
     </w:p>
     <w:p>
       <w:pPr>
@@ -318,8 +325,6 @@
         </w:rPr>
         <w:t xml:space="preserve">Precio Total pactado: </w:t>
       </w:r>
-      <w:bookmarkStart w:id="0" w:name="_GoBack"/>
-      <w:bookmarkEnd w:id="0"/>
       <w:r>
         <w:rPr>
           <w:b/>

</xml_diff>